<commit_message>
deploy pet objects to the project
implement the walls, the floor of the house, the dog, the cat and the parrot to the scene of the prototype
</commit_message>
<xml_diff>
--- a/documentacion.docx
+++ b/documentacion.docx
@@ -494,6 +494,12 @@
           <w:lang w:val="en-US"/>
         </w:rPr>
         <w:t xml:space="preserve">Walk(), jump(), eat(), sleep() </w:t>
+      </w:r>
+      <w:r>
+        <w:rPr>
+          <w:lang w:val="en-US"/>
+        </w:rPr>
+        <w:t>.</w:t>
       </w:r>
     </w:p>
     <w:p>

</xml_diff>